<commit_message>
Epic 7 - Olena Novosad
</commit_message>
<xml_diff>
--- a/ai_13/olena_novosad/Epic 7/epic_7_practice_and_labs_report_olena_novosad.docx
+++ b/ai_13/olena_novosad/Epic 7/epic_7_practice_and_labs_report_olena_novosad.docx
@@ -4,90 +4,86 @@
   <w:body>
     <w:p>
       <w:pPr>
+        <w:spacing w:after="0" w:line="240" w:lineRule="auto"/>
         <w:jc w:val="center"/>
         <w:rPr>
           <w:rFonts w:ascii="Times New Roman" w:eastAsia="Times New Roman" w:hAnsi="Times New Roman" w:cs="Times New Roman"/>
+          <w:sz w:val="24"/>
+          <w:szCs w:val="24"/>
+        </w:rPr>
+      </w:pPr>
+      <w:r>
+        <w:rPr>
+          <w:rFonts w:ascii="Times New Roman" w:eastAsia="Times New Roman" w:hAnsi="Times New Roman" w:cs="Times New Roman"/>
+          <w:color w:val="000000"/>
           <w:sz w:val="28"/>
           <w:szCs w:val="28"/>
         </w:rPr>
-      </w:pPr>
-      <w:r>
-        <w:rPr>
-          <w:rFonts w:ascii="Times New Roman" w:eastAsia="Times New Roman" w:hAnsi="Times New Roman" w:cs="Times New Roman"/>
+        <w:t>Міністерство освіти і науки України</w:t>
+      </w:r>
+    </w:p>
+    <w:p>
+      <w:pPr>
+        <w:spacing w:after="0" w:line="240" w:lineRule="auto"/>
+        <w:jc w:val="center"/>
+        <w:rPr>
+          <w:rFonts w:ascii="Times New Roman" w:eastAsia="Times New Roman" w:hAnsi="Times New Roman" w:cs="Times New Roman"/>
+          <w:sz w:val="24"/>
+          <w:szCs w:val="24"/>
+        </w:rPr>
+      </w:pPr>
+      <w:r>
+        <w:rPr>
+          <w:rFonts w:ascii="Times New Roman" w:eastAsia="Times New Roman" w:hAnsi="Times New Roman" w:cs="Times New Roman"/>
+          <w:color w:val="000000"/>
           <w:sz w:val="28"/>
           <w:szCs w:val="28"/>
         </w:rPr>
-        <w:t>Міністерство освіти і науки України</w:t>
-      </w:r>
-    </w:p>
-    <w:p>
-      <w:pPr>
+        <w:t>Національний університет «Львівська політехніка»</w:t>
+      </w:r>
+    </w:p>
+    <w:p>
+      <w:pPr>
+        <w:spacing w:after="0" w:line="240" w:lineRule="auto"/>
         <w:jc w:val="center"/>
         <w:rPr>
           <w:rFonts w:ascii="Times New Roman" w:eastAsia="Times New Roman" w:hAnsi="Times New Roman" w:cs="Times New Roman"/>
+          <w:sz w:val="24"/>
+          <w:szCs w:val="24"/>
+        </w:rPr>
+      </w:pPr>
+      <w:r>
+        <w:rPr>
+          <w:rFonts w:ascii="Times New Roman" w:eastAsia="Times New Roman" w:hAnsi="Times New Roman" w:cs="Times New Roman"/>
+          <w:color w:val="000000"/>
           <w:sz w:val="28"/>
           <w:szCs w:val="28"/>
         </w:rPr>
-      </w:pPr>
-      <w:r>
-        <w:rPr>
-          <w:rFonts w:ascii="Times New Roman" w:eastAsia="Times New Roman" w:hAnsi="Times New Roman" w:cs="Times New Roman"/>
-          <w:sz w:val="28"/>
-          <w:szCs w:val="28"/>
-        </w:rPr>
-        <w:t>Національний університет «Львівська політехніка»</w:t>
-      </w:r>
-    </w:p>
-    <w:p>
-      <w:pPr>
-        <w:spacing w:after="0" w:line="360" w:lineRule="auto"/>
+        <w:t>Кафедра систем штучного інтелекту</w:t>
+      </w:r>
+    </w:p>
+    <w:p>
+      <w:pPr>
+        <w:pStyle w:val="a7"/>
+        <w:spacing w:before="0" w:beforeAutospacing="0" w:after="0" w:afterAutospacing="0"/>
         <w:jc w:val="center"/>
-        <w:rPr>
-          <w:rFonts w:ascii="Times New Roman" w:eastAsia="Times New Roman" w:hAnsi="Times New Roman" w:cs="Times New Roman"/>
-          <w:sz w:val="28"/>
-          <w:szCs w:val="28"/>
-        </w:rPr>
-      </w:pPr>
-      <w:r>
-        <w:rPr>
-          <w:rFonts w:ascii="Times New Roman" w:eastAsia="Times New Roman" w:hAnsi="Times New Roman" w:cs="Times New Roman"/>
-          <w:sz w:val="28"/>
-          <w:szCs w:val="28"/>
-        </w:rPr>
-        <w:t>Кафедра систем штучного інтелекту</w:t>
-      </w:r>
-    </w:p>
-    <w:p>
-      <w:pPr>
-        <w:rPr>
-          <w:rFonts w:ascii="Times New Roman" w:eastAsia="Times New Roman" w:hAnsi="Times New Roman" w:cs="Times New Roman"/>
-        </w:rPr>
-      </w:pPr>
-    </w:p>
-    <w:p>
-      <w:pPr>
-        <w:rPr>
-          <w:rFonts w:ascii="Times New Roman" w:eastAsia="Times New Roman" w:hAnsi="Times New Roman" w:cs="Times New Roman"/>
-        </w:rPr>
-      </w:pPr>
-    </w:p>
-    <w:p>
-      <w:pPr>
-        <w:jc w:val="center"/>
-        <w:rPr>
-          <w:rFonts w:ascii="Times New Roman" w:eastAsia="Times New Roman" w:hAnsi="Times New Roman" w:cs="Times New Roman"/>
-        </w:rPr>
-      </w:pPr>
-      <w:r>
-        <w:rPr>
-          <w:rFonts w:ascii="Times New Roman" w:eastAsia="Times New Roman" w:hAnsi="Times New Roman" w:cs="Times New Roman"/>
+      </w:pPr>
+      <w:r>
+        <w:br/>
+      </w:r>
+      <w:r>
+        <w:br/>
+      </w:r>
+      <w:r>
+        <w:rPr>
           <w:noProof/>
+          <w:bdr w:val="none" w:sz="0" w:space="0" w:color="auto" w:frame="1"/>
         </w:rPr>
         <w:drawing>
-          <wp:inline distT="0" distB="0" distL="0" distR="0">
-            <wp:extent cx="3101340" cy="2942866"/>
-            <wp:effectExtent l="0" t="0" r="3810" b="0"/>
-            <wp:docPr id="2" name="Рисунок 2"/>
+          <wp:inline distT="0" distB="0" distL="0" distR="0" wp14:anchorId="42E93168" wp14:editId="071934E8">
+            <wp:extent cx="2712720" cy="2575560"/>
+            <wp:effectExtent l="0" t="0" r="0" b="0"/>
+            <wp:docPr id="5" name="Рисунок 5" descr="A blue and white logo&#10;&#10;Description automatically generated"/>
             <wp:cNvGraphicFramePr>
               <a:graphicFrameLocks xmlns:a="http://schemas.openxmlformats.org/drawingml/2006/main" noChangeAspect="1"/>
             </wp:cNvGraphicFramePr>
@@ -95,29 +91,36 @@
               <a:graphicData uri="http://schemas.openxmlformats.org/drawingml/2006/picture">
                 <pic:pic xmlns:pic="http://schemas.openxmlformats.org/drawingml/2006/picture">
                   <pic:nvPicPr>
-                    <pic:cNvPr id="2" name="photo_2023-11-02_20-28-35.jpg"/>
-                    <pic:cNvPicPr/>
+                    <pic:cNvPr id="0" name="Picture 1" descr="A blue and white logo&#10;&#10;Description automatically generated"/>
+                    <pic:cNvPicPr>
+                      <a:picLocks noChangeAspect="1" noChangeArrowheads="1"/>
+                    </pic:cNvPicPr>
                   </pic:nvPicPr>
                   <pic:blipFill>
-                    <a:blip r:embed="rId9" cstate="print">
+                    <a:blip r:embed="rId9">
                       <a:extLst>
                         <a:ext uri="{28A0092B-C50C-407E-A947-70E740481C1C}">
                           <a14:useLocalDpi xmlns:a14="http://schemas.microsoft.com/office/drawing/2010/main" val="0"/>
                         </a:ext>
                       </a:extLst>
                     </a:blip>
+                    <a:srcRect/>
                     <a:stretch>
                       <a:fillRect/>
                     </a:stretch>
                   </pic:blipFill>
-                  <pic:spPr>
+                  <pic:spPr bwMode="auto">
                     <a:xfrm>
                       <a:off x="0" y="0"/>
-                      <a:ext cx="3110340" cy="2951406"/>
+                      <a:ext cx="2712720" cy="2575560"/>
                     </a:xfrm>
                     <a:prstGeom prst="rect">
                       <a:avLst/>
                     </a:prstGeom>
+                    <a:noFill/>
+                    <a:ln>
+                      <a:noFill/>
+                    </a:ln>
                   </pic:spPr>
                 </pic:pic>
               </a:graphicData>
@@ -125,122 +128,179 @@
           </wp:inline>
         </w:drawing>
       </w:r>
-    </w:p>
-    <w:p>
-      <w:pPr>
-        <w:spacing w:line="240" w:lineRule="auto"/>
-        <w:jc w:val="center"/>
-        <w:rPr>
-          <w:rFonts w:ascii="Times New Roman" w:eastAsia="Times New Roman" w:hAnsi="Times New Roman" w:cs="Times New Roman"/>
+      <w:r>
+        <w:br/>
+      </w:r>
+      <w:r>
+        <w:br/>
+      </w:r>
+      <w:r>
+        <w:br/>
+      </w:r>
+      <w:r>
+        <w:br/>
+      </w:r>
+      <w:r>
+        <w:rPr>
           <w:b/>
-          <w:sz w:val="40"/>
-          <w:szCs w:val="40"/>
-        </w:rPr>
-      </w:pPr>
-    </w:p>
-    <w:p>
-      <w:pPr>
-        <w:spacing w:line="240" w:lineRule="auto"/>
-        <w:jc w:val="center"/>
-        <w:rPr>
-          <w:rFonts w:ascii="Times New Roman" w:eastAsia="Times New Roman" w:hAnsi="Times New Roman" w:cs="Times New Roman"/>
+          <w:bCs/>
+          <w:color w:val="000000"/>
+          <w:sz w:val="56"/>
+          <w:szCs w:val="56"/>
+        </w:rPr>
+        <w:t>Звіт</w:t>
+      </w:r>
+      <w:r>
+        <w:rPr>
           <w:b/>
-          <w:sz w:val="40"/>
-          <w:szCs w:val="40"/>
-        </w:rPr>
-      </w:pPr>
-      <w:r>
-        <w:rPr>
-          <w:rFonts w:ascii="Times New Roman" w:eastAsia="Times New Roman" w:hAnsi="Times New Roman" w:cs="Times New Roman"/>
-          <w:b/>
-          <w:sz w:val="40"/>
-          <w:szCs w:val="40"/>
-        </w:rPr>
-        <w:t>Звіт</w:t>
-      </w:r>
-    </w:p>
-    <w:p>
-      <w:pPr>
-        <w:spacing w:line="240" w:lineRule="auto"/>
-        <w:jc w:val="center"/>
-        <w:rPr>
-          <w:rFonts w:ascii="Times New Roman" w:eastAsia="Times New Roman" w:hAnsi="Times New Roman" w:cs="Times New Roman"/>
+          <w:bCs/>
+          <w:color w:val="000000"/>
           <w:sz w:val="28"/>
           <w:szCs w:val="28"/>
         </w:rPr>
-      </w:pPr>
-      <w:r>
-        <w:rPr>
-          <w:rFonts w:ascii="Times New Roman" w:eastAsia="Times New Roman" w:hAnsi="Times New Roman" w:cs="Times New Roman"/>
+        <w:t> </w:t>
+      </w:r>
+    </w:p>
+    <w:p>
+      <w:pPr>
+        <w:pStyle w:val="a7"/>
+        <w:spacing w:before="0" w:beforeAutospacing="0" w:after="0" w:afterAutospacing="0"/>
+        <w:jc w:val="center"/>
+      </w:pPr>
+      <w:r>
+        <w:rPr>
+          <w:b/>
+          <w:bCs/>
+          <w:color w:val="000000"/>
           <w:sz w:val="28"/>
           <w:szCs w:val="28"/>
         </w:rPr>
-        <w:t>про виконання</w:t>
-      </w:r>
-    </w:p>
-    <w:p>
-      <w:pPr>
-        <w:tabs>
-          <w:tab w:val="center" w:pos="4819"/>
-          <w:tab w:val="left" w:pos="7468"/>
-        </w:tabs>
-        <w:spacing w:line="240" w:lineRule="auto"/>
+        <w:t>про виконання розрахунково-графічних робіт блоку № 7</w:t>
+      </w:r>
+    </w:p>
+    <w:p>
+      <w:pPr>
+        <w:pStyle w:val="a7"/>
+        <w:spacing w:before="0" w:beforeAutospacing="0" w:after="0" w:afterAutospacing="0"/>
         <w:jc w:val="center"/>
-        <w:rPr>
-          <w:rFonts w:ascii="Times New Roman" w:eastAsia="Times New Roman" w:hAnsi="Times New Roman" w:cs="Times New Roman"/>
+      </w:pPr>
+      <w:r>
+        <w:rPr>
           <w:b/>
+          <w:bCs/>
+          <w:i/>
+          <w:iCs/>
+          <w:color w:val="000000"/>
           <w:sz w:val="28"/>
           <w:szCs w:val="28"/>
         </w:rPr>
-      </w:pPr>
-      <w:r>
-        <w:rPr>
-          <w:rFonts w:ascii="Times New Roman" w:eastAsia="Times New Roman" w:hAnsi="Times New Roman" w:cs="Times New Roman"/>
-          <w:b/>
+        <w:t xml:space="preserve">з дисципліни: </w:t>
+      </w:r>
+      <w:r>
+        <w:rPr>
+          <w:color w:val="000000"/>
           <w:sz w:val="28"/>
           <w:szCs w:val="28"/>
         </w:rPr>
-        <w:t>Розрахункової роботи</w:t>
-      </w:r>
-    </w:p>
-    <w:p>
-      <w:pPr>
-        <w:spacing w:line="240" w:lineRule="auto"/>
+        <w:t>«Мови та парадигми програмування»</w:t>
+      </w:r>
+    </w:p>
+    <w:p>
+      <w:pPr>
+        <w:pStyle w:val="a7"/>
+        <w:spacing w:before="0" w:beforeAutospacing="0" w:after="0" w:afterAutospacing="0"/>
         <w:jc w:val="center"/>
-        <w:rPr>
-          <w:rFonts w:ascii="Times New Roman" w:eastAsia="Times New Roman" w:hAnsi="Times New Roman" w:cs="Times New Roman"/>
+      </w:pPr>
+      <w:r>
+        <w:rPr>
+          <w:color w:val="000000"/>
           <w:sz w:val="28"/>
           <w:szCs w:val="28"/>
         </w:rPr>
-      </w:pPr>
-      <w:r>
-        <w:rPr>
-          <w:rFonts w:ascii="Times New Roman" w:eastAsia="Times New Roman" w:hAnsi="Times New Roman" w:cs="Times New Roman"/>
-          <w:b/>
-          <w:i/>
+        <w:t>до:</w:t>
+      </w:r>
+    </w:p>
+    <w:p>
+      <w:pPr>
+        <w:pStyle w:val="a7"/>
+        <w:spacing w:before="0" w:beforeAutospacing="0" w:after="0" w:afterAutospacing="0"/>
+        <w:jc w:val="center"/>
+      </w:pPr>
+      <w:r>
+        <w:rPr>
+          <w:color w:val="000000"/>
           <w:sz w:val="28"/>
           <w:szCs w:val="28"/>
         </w:rPr>
-        <w:t xml:space="preserve">з дисципліни: </w:t>
-      </w:r>
-      <w:r>
-        <w:rPr>
-          <w:rFonts w:ascii="Times New Roman" w:eastAsia="Times New Roman" w:hAnsi="Times New Roman" w:cs="Times New Roman"/>
+        <w:t>ВНС Розрахунково-графічних робіт № 1-4</w:t>
+      </w:r>
+    </w:p>
+    <w:p>
+      <w:pPr>
+        <w:pStyle w:val="a7"/>
+        <w:spacing w:before="0" w:beforeAutospacing="0" w:after="0" w:afterAutospacing="0"/>
+        <w:jc w:val="center"/>
+      </w:pPr>
+      <w:r>
+        <w:rPr>
+          <w:color w:val="000000"/>
           <w:sz w:val="28"/>
           <w:szCs w:val="28"/>
         </w:rPr>
-        <w:t>«Мови та парадигми програмування»</w:t>
-      </w:r>
-    </w:p>
-    <w:p>
-      <w:pPr>
-        <w:tabs>
-          <w:tab w:val="center" w:pos="4819"/>
-          <w:tab w:val="left" w:pos="7468"/>
-        </w:tabs>
-        <w:spacing w:line="240" w:lineRule="auto"/>
-        <w:rPr>
-          <w:rFonts w:ascii="Times New Roman" w:eastAsia="Times New Roman" w:hAnsi="Times New Roman" w:cs="Times New Roman"/>
+        <w:t>Практичних Робіт № 7</w:t>
+      </w:r>
+    </w:p>
+    <w:p>
+      <w:pPr>
+        <w:pStyle w:val="a7"/>
+        <w:spacing w:before="0" w:beforeAutospacing="0" w:after="0" w:afterAutospacing="0"/>
+        <w:jc w:val="center"/>
+      </w:pPr>
+    </w:p>
+    <w:p>
+      <w:pPr>
+        <w:spacing w:after="240" w:line="240" w:lineRule="auto"/>
+        <w:jc w:val="center"/>
+        <w:rPr>
+          <w:rFonts w:ascii="Times New Roman" w:eastAsia="Times New Roman" w:hAnsi="Times New Roman" w:cs="Times New Roman"/>
+          <w:sz w:val="24"/>
+          <w:szCs w:val="24"/>
+        </w:rPr>
+      </w:pPr>
+      <w:r>
+        <w:rPr>
+          <w:rFonts w:ascii="Times New Roman" w:eastAsia="Times New Roman" w:hAnsi="Times New Roman" w:cs="Times New Roman"/>
+          <w:sz w:val="24"/>
+          <w:szCs w:val="24"/>
+        </w:rPr>
+        <w:br/>
+      </w:r>
+      <w:r>
+        <w:rPr>
+          <w:rFonts w:ascii="Times New Roman" w:eastAsia="Times New Roman" w:hAnsi="Times New Roman" w:cs="Times New Roman"/>
+          <w:sz w:val="24"/>
+          <w:szCs w:val="24"/>
+        </w:rPr>
+        <w:br/>
+      </w:r>
+      <w:r>
+        <w:rPr>
+          <w:rFonts w:ascii="Times New Roman" w:eastAsia="Times New Roman" w:hAnsi="Times New Roman" w:cs="Times New Roman"/>
+          <w:sz w:val="24"/>
+          <w:szCs w:val="24"/>
+        </w:rPr>
+        <w:br/>
+      </w:r>
+    </w:p>
+    <w:p>
+      <w:pPr>
+        <w:spacing w:after="0" w:line="240" w:lineRule="auto"/>
+        <w:jc w:val="right"/>
+        <w:rPr>
+          <w:rFonts w:ascii="Times New Roman" w:eastAsia="Times New Roman" w:hAnsi="Times New Roman" w:cs="Times New Roman"/>
+          <w:b/>
+          <w:bCs/>
+          <w:color w:val="000000"/>
           <w:sz w:val="28"/>
           <w:szCs w:val="28"/>
         </w:rPr>
@@ -248,12 +308,13 @@
     </w:p>
     <w:p>
       <w:pPr>
-        <w:spacing w:line="240" w:lineRule="auto"/>
-        <w:jc w:val="center"/>
+        <w:spacing w:after="0" w:line="240" w:lineRule="auto"/>
+        <w:jc w:val="right"/>
         <w:rPr>
           <w:rFonts w:ascii="Times New Roman" w:eastAsia="Times New Roman" w:hAnsi="Times New Roman" w:cs="Times New Roman"/>
           <w:b/>
-          <w:smallCaps/>
+          <w:bCs/>
+          <w:color w:val="000000"/>
           <w:sz w:val="28"/>
           <w:szCs w:val="28"/>
         </w:rPr>
@@ -261,112 +322,100 @@
     </w:p>
     <w:p>
       <w:pPr>
-        <w:spacing w:line="360" w:lineRule="auto"/>
-        <w:rPr>
-          <w:rFonts w:ascii="Times New Roman" w:eastAsia="Times New Roman" w:hAnsi="Times New Roman" w:cs="Times New Roman"/>
+        <w:spacing w:after="0" w:line="240" w:lineRule="auto"/>
+        <w:jc w:val="right"/>
+        <w:rPr>
+          <w:rFonts w:ascii="Times New Roman" w:eastAsia="Times New Roman" w:hAnsi="Times New Roman" w:cs="Times New Roman"/>
+          <w:sz w:val="24"/>
+          <w:szCs w:val="24"/>
+        </w:rPr>
+      </w:pPr>
+      <w:bookmarkStart w:id="0" w:name="_GoBack"/>
+      <w:bookmarkEnd w:id="0"/>
+      <w:r>
+        <w:rPr>
+          <w:rFonts w:ascii="Times New Roman" w:eastAsia="Times New Roman" w:hAnsi="Times New Roman" w:cs="Times New Roman"/>
+          <w:b/>
+          <w:bCs/>
+          <w:color w:val="000000"/>
           <w:sz w:val="28"/>
           <w:szCs w:val="28"/>
         </w:rPr>
-      </w:pPr>
-    </w:p>
-    <w:p>
-      <w:pPr>
-        <w:spacing w:line="240" w:lineRule="auto"/>
-        <w:jc w:val="right"/>
+        <w:t>Виконала</w:t>
+      </w:r>
+      <w:r>
         <w:rPr>
           <w:rFonts w:ascii="Times New Roman" w:eastAsia="Times New Roman" w:hAnsi="Times New Roman" w:cs="Times New Roman"/>
           <w:b/>
-          <w:i/>
+          <w:bCs/>
+          <w:color w:val="000000"/>
           <w:sz w:val="28"/>
           <w:szCs w:val="28"/>
         </w:rPr>
+        <w:t>:</w:t>
+      </w:r>
+    </w:p>
+    <w:p>
+      <w:pPr>
+        <w:spacing w:after="0" w:line="240" w:lineRule="auto"/>
+        <w:jc w:val="right"/>
+        <w:rPr>
+          <w:rFonts w:ascii="Times New Roman" w:eastAsia="Times New Roman" w:hAnsi="Times New Roman" w:cs="Times New Roman"/>
+          <w:sz w:val="24"/>
+          <w:szCs w:val="24"/>
+        </w:rPr>
       </w:pPr>
       <w:r>
         <w:rPr>
           <w:rFonts w:ascii="Times New Roman" w:eastAsia="Times New Roman" w:hAnsi="Times New Roman" w:cs="Times New Roman"/>
           <w:b/>
+          <w:bCs/>
           <w:i/>
+          <w:iCs/>
+          <w:color w:val="000000"/>
           <w:sz w:val="28"/>
           <w:szCs w:val="28"/>
         </w:rPr>
-        <w:t>Виконала</w:t>
-      </w:r>
-      <w:r>
-        <w:rPr>
-          <w:rFonts w:ascii="Times New Roman" w:eastAsia="Times New Roman" w:hAnsi="Times New Roman" w:cs="Times New Roman"/>
-          <w:b/>
-          <w:i/>
+        <w:t> </w:t>
+      </w:r>
+      <w:r>
+        <w:rPr>
+          <w:rFonts w:ascii="Times New Roman" w:eastAsia="Times New Roman" w:hAnsi="Times New Roman" w:cs="Times New Roman"/>
+          <w:color w:val="000000"/>
           <w:sz w:val="28"/>
           <w:szCs w:val="28"/>
         </w:rPr>
-        <w:t>:</w:t>
-      </w:r>
-    </w:p>
-    <w:p>
-      <w:pPr>
-        <w:spacing w:line="240" w:lineRule="auto"/>
+        <w:t>Студентка групи ШІ-13</w:t>
+      </w:r>
+    </w:p>
+    <w:p>
+      <w:pPr>
+        <w:spacing w:after="0" w:line="240" w:lineRule="auto"/>
         <w:jc w:val="right"/>
         <w:rPr>
           <w:rFonts w:ascii="Times New Roman" w:eastAsia="Times New Roman" w:hAnsi="Times New Roman" w:cs="Times New Roman"/>
-          <w:b/>
-          <w:i/>
+          <w:sz w:val="24"/>
+          <w:szCs w:val="24"/>
+        </w:rPr>
+      </w:pPr>
+      <w:proofErr w:type="spellStart"/>
+      <w:r>
+        <w:rPr>
+          <w:rFonts w:ascii="Times New Roman" w:eastAsia="Times New Roman" w:hAnsi="Times New Roman" w:cs="Times New Roman"/>
+          <w:color w:val="000000"/>
           <w:sz w:val="28"/>
           <w:szCs w:val="28"/>
         </w:rPr>
-      </w:pPr>
-      <w:r>
-        <w:rPr>
-          <w:rFonts w:ascii="Times New Roman" w:eastAsia="Times New Roman" w:hAnsi="Times New Roman" w:cs="Times New Roman"/>
-          <w:b/>
-          <w:i/>
+        <w:t>Новосад</w:t>
+      </w:r>
+      <w:proofErr w:type="spellEnd"/>
+      <w:r>
+        <w:rPr>
+          <w:rFonts w:ascii="Times New Roman" w:eastAsia="Times New Roman" w:hAnsi="Times New Roman" w:cs="Times New Roman"/>
+          <w:color w:val="000000"/>
           <w:sz w:val="28"/>
           <w:szCs w:val="28"/>
         </w:rPr>
-        <w:t xml:space="preserve"> </w:t>
-      </w:r>
-      <w:r>
-        <w:rPr>
-          <w:rFonts w:ascii="Times New Roman" w:eastAsia="Times New Roman" w:hAnsi="Times New Roman" w:cs="Times New Roman"/>
-          <w:sz w:val="28"/>
-          <w:szCs w:val="28"/>
-        </w:rPr>
-        <w:t>студент</w:t>
-      </w:r>
-      <w:r>
-        <w:rPr>
-          <w:rFonts w:ascii="Times New Roman" w:eastAsia="Times New Roman" w:hAnsi="Times New Roman" w:cs="Times New Roman"/>
-          <w:sz w:val="28"/>
-          <w:szCs w:val="28"/>
-        </w:rPr>
-        <w:t>ка групи ШІ-13</w:t>
-      </w:r>
-    </w:p>
-    <w:p>
-      <w:pPr>
-        <w:spacing w:line="240" w:lineRule="auto"/>
-        <w:jc w:val="right"/>
-        <w:rPr>
-          <w:rFonts w:ascii="Times New Roman" w:eastAsia="Times New Roman" w:hAnsi="Times New Roman" w:cs="Times New Roman"/>
-          <w:sz w:val="28"/>
-          <w:szCs w:val="28"/>
-        </w:rPr>
-      </w:pPr>
-      <w:proofErr w:type="spellStart"/>
-      <w:r>
-        <w:rPr>
-          <w:rFonts w:ascii="Times New Roman" w:eastAsia="Times New Roman" w:hAnsi="Times New Roman" w:cs="Times New Roman"/>
-          <w:sz w:val="28"/>
-          <w:szCs w:val="28"/>
-        </w:rPr>
-        <w:t>Новосад</w:t>
-      </w:r>
-      <w:proofErr w:type="spellEnd"/>
-      <w:r>
-        <w:rPr>
-          <w:rFonts w:ascii="Times New Roman" w:eastAsia="Times New Roman" w:hAnsi="Times New Roman" w:cs="Times New Roman"/>
-          <w:sz w:val="28"/>
-          <w:szCs w:val="28"/>
-        </w:rPr>
         <w:t xml:space="preserve"> Олена Петрівна</w:t>
       </w:r>
     </w:p>
@@ -374,11 +423,18 @@
       <w:pPr>
         <w:rPr>
           <w:rFonts w:ascii="Times New Roman" w:eastAsia="Times New Roman" w:hAnsi="Times New Roman" w:cs="Times New Roman"/>
-          <w:sz w:val="28"/>
-          <w:szCs w:val="28"/>
-        </w:rPr>
-      </w:pPr>
-      <w:r>
+          <w:b/>
+          <w:color w:val="000000"/>
+          <w:sz w:val="32"/>
+          <w:szCs w:val="32"/>
+        </w:rPr>
+      </w:pPr>
+      <w:r>
+        <w:rPr>
+          <w:rFonts w:ascii="Times New Roman" w:eastAsia="Times New Roman" w:hAnsi="Times New Roman" w:cs="Times New Roman"/>
+          <w:b/>
+          <w:color w:val="000000"/>
+        </w:rPr>
         <w:br w:type="page"/>
       </w:r>
     </w:p>
@@ -830,6 +886,7 @@
       <w:r>
         <w:rPr>
           <w:rFonts w:ascii="Times New Roman" w:eastAsia="Times New Roman" w:hAnsi="Times New Roman" w:cs="Times New Roman"/>
+          <w:noProof/>
           <w:color w:val="000000"/>
           <w:sz w:val="24"/>
           <w:szCs w:val="24"/>
@@ -884,24 +941,14 @@
       <w:r>
         <w:t xml:space="preserve">Рисунок </w:t>
       </w:r>
-      <w:r>
-        <w:fldChar w:fldCharType="begin"/>
-      </w:r>
-      <w:r>
-        <w:instrText xml:space="preserve"> SEQ Рисунок \* ARABIC </w:instrText>
-      </w:r>
-      <w:r>
-        <w:fldChar w:fldCharType="separate"/>
-      </w:r>
-      <w:r>
-        <w:rPr>
-          <w:noProof/>
-        </w:rPr>
-        <w:t>1</w:t>
-      </w:r>
-      <w:r>
-        <w:fldChar w:fldCharType="end"/>
-      </w:r>
+      <w:fldSimple w:instr=" SEQ Рисунок \* ARABIC ">
+        <w:r>
+          <w:rPr>
+            <w:noProof/>
+          </w:rPr>
+          <w:t>1</w:t>
+        </w:r>
+      </w:fldSimple>
       <w:r>
         <w:rPr>
           <w:lang w:val="en-US"/>
@@ -1197,6 +1244,7 @@
       <w:r>
         <w:rPr>
           <w:rFonts w:ascii="Times New Roman" w:eastAsia="Times New Roman" w:hAnsi="Times New Roman" w:cs="Times New Roman"/>
+          <w:noProof/>
           <w:sz w:val="24"/>
           <w:szCs w:val="24"/>
         </w:rPr>
@@ -1249,24 +1297,14 @@
       <w:r>
         <w:t xml:space="preserve">Рисунок </w:t>
       </w:r>
-      <w:r>
-        <w:fldChar w:fldCharType="begin"/>
-      </w:r>
-      <w:r>
-        <w:instrText xml:space="preserve"> SEQ Рисунок \* ARABIC </w:instrText>
-      </w:r>
-      <w:r>
-        <w:fldChar w:fldCharType="separate"/>
-      </w:r>
-      <w:r>
-        <w:rPr>
-          <w:noProof/>
-        </w:rPr>
-        <w:t>2</w:t>
-      </w:r>
-      <w:r>
-        <w:fldChar w:fldCharType="end"/>
-      </w:r>
+      <w:fldSimple w:instr=" SEQ Рисунок \* ARABIC ">
+        <w:r>
+          <w:rPr>
+            <w:noProof/>
+          </w:rPr>
+          <w:t>2</w:t>
+        </w:r>
+      </w:fldSimple>
       <w:r>
         <w:t>:Завдання №</w:t>
       </w:r>
@@ -1527,6 +1565,7 @@
       <w:r>
         <w:rPr>
           <w:rFonts w:ascii="Times New Roman" w:eastAsia="Times New Roman" w:hAnsi="Times New Roman" w:cs="Times New Roman"/>
+          <w:noProof/>
           <w:sz w:val="24"/>
           <w:szCs w:val="24"/>
         </w:rPr>
@@ -1580,24 +1619,14 @@
       <w:r>
         <w:t xml:space="preserve">Рисунок </w:t>
       </w:r>
-      <w:r>
-        <w:fldChar w:fldCharType="begin"/>
-      </w:r>
-      <w:r>
-        <w:instrText xml:space="preserve"> SEQ Рисунок \* ARABIC </w:instrText>
-      </w:r>
-      <w:r>
-        <w:fldChar w:fldCharType="separate"/>
-      </w:r>
-      <w:r>
-        <w:rPr>
-          <w:noProof/>
-        </w:rPr>
-        <w:t>3</w:t>
-      </w:r>
-      <w:r>
-        <w:fldChar w:fldCharType="end"/>
-      </w:r>
+      <w:fldSimple w:instr=" SEQ Рисунок \* ARABIC ">
+        <w:r>
+          <w:rPr>
+            <w:noProof/>
+          </w:rPr>
+          <w:t>3</w:t>
+        </w:r>
+      </w:fldSimple>
       <w:r>
         <w:t>:Завдання №</w:t>
       </w:r>
@@ -2150,24 +2179,14 @@
       <w:r>
         <w:t xml:space="preserve">Рисунок </w:t>
       </w:r>
-      <w:r>
-        <w:fldChar w:fldCharType="begin"/>
-      </w:r>
-      <w:r>
-        <w:instrText xml:space="preserve"> SEQ Рисунок \* ARABIC </w:instrText>
-      </w:r>
-      <w:r>
-        <w:fldChar w:fldCharType="separate"/>
-      </w:r>
-      <w:r>
-        <w:rPr>
-          <w:noProof/>
-        </w:rPr>
-        <w:t>4</w:t>
-      </w:r>
-      <w:r>
-        <w:fldChar w:fldCharType="end"/>
-      </w:r>
+      <w:fldSimple w:instr=" SEQ Рисунок \* ARABIC ">
+        <w:r>
+          <w:rPr>
+            <w:noProof/>
+          </w:rPr>
+          <w:t>4</w:t>
+        </w:r>
+      </w:fldSimple>
       <w:r>
         <w:rPr>
           <w:lang w:val="ru-RU"/>
@@ -2449,24 +2468,14 @@
       <w:r>
         <w:t xml:space="preserve">Рисунок </w:t>
       </w:r>
-      <w:r>
-        <w:fldChar w:fldCharType="begin"/>
-      </w:r>
-      <w:r>
-        <w:instrText xml:space="preserve"> SEQ Рисунок \* ARABIC </w:instrText>
-      </w:r>
-      <w:r>
-        <w:fldChar w:fldCharType="separate"/>
-      </w:r>
-      <w:r>
-        <w:rPr>
-          <w:noProof/>
-        </w:rPr>
-        <w:t>5</w:t>
-      </w:r>
-      <w:r>
-        <w:fldChar w:fldCharType="end"/>
-      </w:r>
+      <w:fldSimple w:instr=" SEQ Рисунок \* ARABIC ">
+        <w:r>
+          <w:rPr>
+            <w:noProof/>
+          </w:rPr>
+          <w:t>5</w:t>
+        </w:r>
+      </w:fldSimple>
       <w:r>
         <w:t>: Блок-схема до програми №</w:t>
       </w:r>
@@ -2850,24 +2859,14 @@
       <w:r>
         <w:t xml:space="preserve">Рисунок </w:t>
       </w:r>
-      <w:r>
-        <w:fldChar w:fldCharType="begin"/>
-      </w:r>
-      <w:r>
-        <w:instrText xml:space="preserve"> SEQ Рисунок \* ARABIC </w:instrText>
-      </w:r>
-      <w:r>
-        <w:fldChar w:fldCharType="separate"/>
-      </w:r>
-      <w:r>
-        <w:rPr>
-          <w:noProof/>
-        </w:rPr>
-        <w:t>6</w:t>
-      </w:r>
-      <w:r>
-        <w:fldChar w:fldCharType="end"/>
-      </w:r>
+      <w:fldSimple w:instr=" SEQ Рисунок \* ARABIC ">
+        <w:r>
+          <w:rPr>
+            <w:noProof/>
+          </w:rPr>
+          <w:t>6</w:t>
+        </w:r>
+      </w:fldSimple>
       <w:r>
         <w:t>: Блок-схема до програми №</w:t>
       </w:r>
@@ -3160,24 +3159,14 @@
       <w:r>
         <w:t xml:space="preserve">Рисунок </w:t>
       </w:r>
-      <w:r>
-        <w:fldChar w:fldCharType="begin"/>
-      </w:r>
-      <w:r>
-        <w:instrText xml:space="preserve"> SEQ Рисунок \* ARABIC </w:instrText>
-      </w:r>
-      <w:r>
-        <w:fldChar w:fldCharType="separate"/>
-      </w:r>
-      <w:r>
-        <w:rPr>
-          <w:noProof/>
-        </w:rPr>
-        <w:t>7</w:t>
-      </w:r>
-      <w:r>
-        <w:fldChar w:fldCharType="end"/>
-      </w:r>
+      <w:fldSimple w:instr=" SEQ Рисунок \* ARABIC ">
+        <w:r>
+          <w:rPr>
+            <w:noProof/>
+          </w:rPr>
+          <w:t>7</w:t>
+        </w:r>
+      </w:fldSimple>
       <w:r>
         <w:t>: Блок-схема до програми №</w:t>
       </w:r>
@@ -5750,27 +5739,14 @@
       <w:r>
         <w:t xml:space="preserve">Рисунок </w:t>
       </w:r>
-      <w:r>
-        <w:fldChar w:fldCharType="begin"/>
-      </w:r>
-      <w:r>
-        <w:instrText xml:space="preserve"> SEQ Рисунок \* ARABIC </w:instrText>
-      </w:r>
-      <w:r>
-        <w:fldChar w:fldCharType="separate"/>
-      </w:r>
-      <w:r>
-        <w:rPr>
-          <w:noProof/>
-        </w:rPr>
-        <w:t>8</w:t>
-      </w:r>
-      <w:r>
-        <w:rPr>
-          <w:noProof/>
-        </w:rPr>
-        <w:fldChar w:fldCharType="end"/>
-      </w:r>
+      <w:fldSimple w:instr=" SEQ Рисунок \* ARABIC ">
+        <w:r>
+          <w:rPr>
+            <w:noProof/>
+          </w:rPr>
+          <w:t>8</w:t>
+        </w:r>
+      </w:fldSimple>
       <w:r>
         <w:t>: Код до програми №1</w:t>
       </w:r>
@@ -8897,27 +8873,14 @@
       <w:r>
         <w:t xml:space="preserve">Рисунок </w:t>
       </w:r>
-      <w:r>
-        <w:fldChar w:fldCharType="begin"/>
-      </w:r>
-      <w:r>
-        <w:instrText xml:space="preserve"> SEQ Рисунок \* ARABIC </w:instrText>
-      </w:r>
-      <w:r>
-        <w:fldChar w:fldCharType="separate"/>
-      </w:r>
-      <w:r>
-        <w:rPr>
-          <w:noProof/>
-        </w:rPr>
-        <w:t>9</w:t>
-      </w:r>
-      <w:r>
-        <w:rPr>
-          <w:noProof/>
-        </w:rPr>
-        <w:fldChar w:fldCharType="end"/>
-      </w:r>
+      <w:fldSimple w:instr=" SEQ Рисунок \* ARABIC ">
+        <w:r>
+          <w:rPr>
+            <w:noProof/>
+          </w:rPr>
+          <w:t>9</w:t>
+        </w:r>
+      </w:fldSimple>
       <w:r>
         <w:t>: Код до програми №</w:t>
       </w:r>
@@ -11982,27 +11945,14 @@
       <w:r>
         <w:t xml:space="preserve">Рисунок </w:t>
       </w:r>
-      <w:r>
-        <w:fldChar w:fldCharType="begin"/>
-      </w:r>
-      <w:r>
-        <w:instrText xml:space="preserve"> SEQ Рисунок \* ARABIC </w:instrText>
-      </w:r>
-      <w:r>
-        <w:fldChar w:fldCharType="separate"/>
-      </w:r>
-      <w:r>
-        <w:rPr>
-          <w:noProof/>
-        </w:rPr>
-        <w:t>10</w:t>
-      </w:r>
-      <w:r>
-        <w:rPr>
-          <w:noProof/>
-        </w:rPr>
-        <w:fldChar w:fldCharType="end"/>
-      </w:r>
+      <w:fldSimple w:instr=" SEQ Рисунок \* ARABIC ">
+        <w:r>
+          <w:rPr>
+            <w:noProof/>
+          </w:rPr>
+          <w:t>10</w:t>
+        </w:r>
+      </w:fldSimple>
       <w:r>
         <w:t>: Код до програми №</w:t>
       </w:r>
@@ -13445,27 +13395,14 @@
       <w:r>
         <w:t xml:space="preserve">Рисунок </w:t>
       </w:r>
-      <w:r>
-        <w:fldChar w:fldCharType="begin"/>
-      </w:r>
-      <w:r>
-        <w:instrText xml:space="preserve"> SEQ Рисунок \* ARABIC </w:instrText>
-      </w:r>
-      <w:r>
-        <w:fldChar w:fldCharType="separate"/>
-      </w:r>
-      <w:r>
-        <w:rPr>
-          <w:noProof/>
-        </w:rPr>
-        <w:t>11</w:t>
-      </w:r>
-      <w:r>
-        <w:rPr>
-          <w:noProof/>
-        </w:rPr>
-        <w:fldChar w:fldCharType="end"/>
-      </w:r>
+      <w:fldSimple w:instr=" SEQ Рисунок \* ARABIC ">
+        <w:r>
+          <w:rPr>
+            <w:noProof/>
+          </w:rPr>
+          <w:t>11</w:t>
+        </w:r>
+      </w:fldSimple>
       <w:r>
         <w:t>: Код до програми №</w:t>
       </w:r>
@@ -13635,6 +13572,7 @@
       <w:r>
         <w:rPr>
           <w:rFonts w:ascii="Times New Roman" w:eastAsia="Times New Roman" w:hAnsi="Times New Roman" w:cs="Times New Roman"/>
+          <w:noProof/>
           <w:color w:val="000000"/>
           <w:sz w:val="20"/>
           <w:szCs w:val="20"/>
@@ -13683,27 +13621,14 @@
       <w:r>
         <w:t xml:space="preserve">Рисунок </w:t>
       </w:r>
-      <w:r>
-        <w:fldChar w:fldCharType="begin"/>
-      </w:r>
-      <w:r>
-        <w:instrText xml:space="preserve"> SEQ Рисунок \* ARABIC </w:instrText>
-      </w:r>
-      <w:r>
-        <w:fldChar w:fldCharType="separate"/>
-      </w:r>
-      <w:r>
-        <w:rPr>
-          <w:noProof/>
-        </w:rPr>
-        <w:t>12</w:t>
-      </w:r>
-      <w:r>
-        <w:rPr>
-          <w:noProof/>
-        </w:rPr>
-        <w:fldChar w:fldCharType="end"/>
-      </w:r>
+      <w:fldSimple w:instr=" SEQ Рисунок \* ARABIC ">
+        <w:r>
+          <w:rPr>
+            <w:noProof/>
+          </w:rPr>
+          <w:t>12</w:t>
+        </w:r>
+      </w:fldSimple>
       <w:r>
         <w:t>: Тестування програми №1</w:t>
       </w:r>
@@ -13860,6 +13785,7 @@
       <w:r>
         <w:rPr>
           <w:rFonts w:ascii="Times New Roman" w:eastAsia="Times New Roman" w:hAnsi="Times New Roman" w:cs="Times New Roman"/>
+          <w:noProof/>
           <w:color w:val="000000"/>
           <w:sz w:val="20"/>
           <w:szCs w:val="20"/>
@@ -13908,36 +13834,26 @@
       <w:r>
         <w:t xml:space="preserve">Рисунок </w:t>
       </w:r>
-      <w:r>
-        <w:fldChar w:fldCharType="begin"/>
-      </w:r>
-      <w:r>
-        <w:instrText xml:space="preserve"> SEQ Рисунок \* ARABIC </w:instrText>
-      </w:r>
-      <w:r>
-        <w:fldChar w:fldCharType="separate"/>
-      </w:r>
+      <w:fldSimple w:instr=" SEQ Рисунок \* ARABIC ">
+        <w:r>
+          <w:rPr>
+            <w:noProof/>
+          </w:rPr>
+          <w:t>13</w:t>
+        </w:r>
+      </w:fldSimple>
+      <w:r>
+        <w:t>: Тестування програми №</w:t>
+      </w:r>
+      <w:r>
+        <w:t>2</w:t>
+      </w:r>
+    </w:p>
+    <w:p>
       <w:r>
         <w:rPr>
           <w:noProof/>
         </w:rPr>
-        <w:t>13</w:t>
-      </w:r>
-      <w:r>
-        <w:rPr>
-          <w:noProof/>
-        </w:rPr>
-        <w:fldChar w:fldCharType="end"/>
-      </w:r>
-      <w:r>
-        <w:t>: Тестування програми №</w:t>
-      </w:r>
-      <w:r>
-        <w:t>2</w:t>
-      </w:r>
-    </w:p>
-    <w:p>
-      <w:r>
         <w:lastRenderedPageBreak/>
         <w:drawing>
           <wp:inline distT="0" distB="0" distL="0" distR="0" wp14:anchorId="2657476A" wp14:editId="7213D790">
@@ -13988,24 +13904,14 @@
       <w:r>
         <w:t xml:space="preserve">Рисунок </w:t>
       </w:r>
-      <w:r>
-        <w:fldChar w:fldCharType="begin"/>
-      </w:r>
-      <w:r>
-        <w:instrText xml:space="preserve"> SEQ Рисунок \* ARABIC </w:instrText>
-      </w:r>
-      <w:r>
-        <w:fldChar w:fldCharType="separate"/>
-      </w:r>
-      <w:r>
-        <w:rPr>
-          <w:noProof/>
-        </w:rPr>
-        <w:t>14</w:t>
-      </w:r>
-      <w:r>
-        <w:fldChar w:fldCharType="end"/>
-      </w:r>
+      <w:fldSimple w:instr=" SEQ Рисунок \* ARABIC ">
+        <w:r>
+          <w:rPr>
+            <w:noProof/>
+          </w:rPr>
+          <w:t>14</w:t>
+        </w:r>
+      </w:fldSimple>
       <w:r>
         <w:rPr>
           <w:lang w:val="ru-RU"/>
@@ -14166,6 +14072,7 @@
       <w:r>
         <w:rPr>
           <w:rFonts w:ascii="Times New Roman" w:eastAsia="Times New Roman" w:hAnsi="Times New Roman" w:cs="Times New Roman"/>
+          <w:noProof/>
           <w:color w:val="000000"/>
           <w:sz w:val="20"/>
           <w:szCs w:val="20"/>
@@ -14214,45 +14121,33 @@
       <w:r>
         <w:t xml:space="preserve">Рисунок </w:t>
       </w:r>
-      <w:r>
-        <w:fldChar w:fldCharType="begin"/>
-      </w:r>
-      <w:r>
-        <w:instrText xml:space="preserve"> SEQ Рисунок \* ARABIC </w:instrText>
-      </w:r>
-      <w:r>
-        <w:fldChar w:fldCharType="separate"/>
-      </w:r>
-      <w:r>
-        <w:rPr>
+      <w:fldSimple w:instr=" SEQ Рисунок \* ARABIC ">
+        <w:r>
+          <w:rPr>
+            <w:noProof/>
+          </w:rPr>
+          <w:t>15</w:t>
+        </w:r>
+      </w:fldSimple>
+      <w:r>
+        <w:t>: Тестування програми №</w:t>
+      </w:r>
+      <w:r>
+        <w:t>3</w:t>
+      </w:r>
+    </w:p>
+    <w:p>
+      <w:pPr>
+        <w:rPr>
+          <w:rFonts w:ascii="Times New Roman" w:eastAsia="Times New Roman" w:hAnsi="Times New Roman" w:cs="Times New Roman"/>
+          <w:sz w:val="24"/>
+          <w:szCs w:val="24"/>
+        </w:rPr>
+      </w:pPr>
+      <w:r>
+        <w:rPr>
+          <w:rFonts w:ascii="Times New Roman" w:eastAsia="Times New Roman" w:hAnsi="Times New Roman" w:cs="Times New Roman"/>
           <w:noProof/>
-        </w:rPr>
-        <w:t>15</w:t>
-      </w:r>
-      <w:r>
-        <w:rPr>
-          <w:noProof/>
-        </w:rPr>
-        <w:fldChar w:fldCharType="end"/>
-      </w:r>
-      <w:r>
-        <w:t>: Тестування програми №</w:t>
-      </w:r>
-      <w:r>
-        <w:t>3</w:t>
-      </w:r>
-    </w:p>
-    <w:p>
-      <w:pPr>
-        <w:rPr>
-          <w:rFonts w:ascii="Times New Roman" w:eastAsia="Times New Roman" w:hAnsi="Times New Roman" w:cs="Times New Roman"/>
-          <w:sz w:val="24"/>
-          <w:szCs w:val="24"/>
-        </w:rPr>
-      </w:pPr>
-      <w:r>
-        <w:rPr>
-          <w:rFonts w:ascii="Times New Roman" w:eastAsia="Times New Roman" w:hAnsi="Times New Roman" w:cs="Times New Roman"/>
           <w:sz w:val="24"/>
           <w:szCs w:val="24"/>
         </w:rPr>
@@ -14305,24 +14200,14 @@
       <w:r>
         <w:t xml:space="preserve">Рисунок </w:t>
       </w:r>
-      <w:r>
-        <w:fldChar w:fldCharType="begin"/>
-      </w:r>
-      <w:r>
-        <w:instrText xml:space="preserve"> SEQ Рисунок \* ARABIC </w:instrText>
-      </w:r>
-      <w:r>
-        <w:fldChar w:fldCharType="separate"/>
-      </w:r>
-      <w:r>
-        <w:rPr>
-          <w:noProof/>
-        </w:rPr>
-        <w:t>16</w:t>
-      </w:r>
-      <w:r>
-        <w:fldChar w:fldCharType="end"/>
-      </w:r>
+      <w:fldSimple w:instr=" SEQ Рисунок \* ARABIC ">
+        <w:r>
+          <w:rPr>
+            <w:noProof/>
+          </w:rPr>
+          <w:t>16</w:t>
+        </w:r>
+      </w:fldSimple>
       <w:r>
         <w:t>: Тестування програми №</w:t>
       </w:r>
@@ -14496,6 +14381,7 @@
       <w:r>
         <w:rPr>
           <w:rFonts w:ascii="Times New Roman" w:eastAsia="Times New Roman" w:hAnsi="Times New Roman" w:cs="Times New Roman"/>
+          <w:noProof/>
           <w:color w:val="000000"/>
           <w:sz w:val="20"/>
           <w:szCs w:val="20"/>
@@ -14536,8 +14422,6 @@
           </wp:inline>
         </w:drawing>
       </w:r>
-      <w:bookmarkStart w:id="0" w:name="_GoBack"/>
-      <w:bookmarkEnd w:id="0"/>
     </w:p>
     <w:p>
       <w:pPr>
@@ -14546,27 +14430,14 @@
       <w:r>
         <w:t xml:space="preserve">Рисунок </w:t>
       </w:r>
-      <w:r>
-        <w:fldChar w:fldCharType="begin"/>
-      </w:r>
-      <w:r>
-        <w:instrText xml:space="preserve"> SEQ Рисунок \* ARABIC </w:instrText>
-      </w:r>
-      <w:r>
-        <w:fldChar w:fldCharType="separate"/>
-      </w:r>
-      <w:r>
-        <w:rPr>
-          <w:noProof/>
-        </w:rPr>
-        <w:t>17</w:t>
-      </w:r>
-      <w:r>
-        <w:rPr>
-          <w:noProof/>
-        </w:rPr>
-        <w:fldChar w:fldCharType="end"/>
-      </w:r>
+      <w:fldSimple w:instr=" SEQ Рисунок \* ARABIC ">
+        <w:r>
+          <w:rPr>
+            <w:noProof/>
+          </w:rPr>
+          <w:t>17</w:t>
+        </w:r>
+      </w:fldSimple>
       <w:r>
         <w:t>: Тестування програми №</w:t>
       </w:r>
@@ -14802,7 +14673,7 @@
         <w:sz w:val="28"/>
         <w:szCs w:val="28"/>
       </w:rPr>
-      <w:t>11</w:t>
+      <w:t>2</w:t>
     </w:r>
     <w:r>
       <w:rPr>
@@ -15847,6 +15718,7 @@
   <w:style w:type="character" w:default="1" w:styleId="a0">
     <w:name w:val="Default Paragraph Font"/>
     <w:uiPriority w:val="1"/>
+    <w:semiHidden/>
     <w:unhideWhenUsed/>
   </w:style>
   <w:style w:type="table" w:default="1" w:styleId="a1">
@@ -15941,6 +15813,21 @@
     <w:rPr>
       <w:color w:val="0000FF" w:themeColor="hyperlink"/>
       <w:u w:val="single"/>
+    </w:rPr>
+  </w:style>
+  <w:style w:type="paragraph" w:styleId="a7">
+    <w:name w:val="Normal (Web)"/>
+    <w:basedOn w:val="a"/>
+    <w:uiPriority w:val="99"/>
+    <w:unhideWhenUsed/>
+    <w:rsid w:val="00085A6A"/>
+    <w:pPr>
+      <w:spacing w:before="100" w:beforeAutospacing="1" w:after="100" w:afterAutospacing="1" w:line="240" w:lineRule="auto"/>
+    </w:pPr>
+    <w:rPr>
+      <w:rFonts w:ascii="Times New Roman" w:eastAsia="Times New Roman" w:hAnsi="Times New Roman" w:cs="Times New Roman"/>
+      <w:sz w:val="24"/>
+      <w:szCs w:val="24"/>
     </w:rPr>
   </w:style>
 </w:styles>
@@ -16286,7 +16173,7 @@
 </file>
 
 <file path=customXml/itemProps2.xml><?xml version="1.0" encoding="utf-8"?>
-<ds:datastoreItem xmlns:ds="http://schemas.openxmlformats.org/officeDocument/2006/customXml" ds:itemID="{5DEF130C-AA5D-4CDA-A46A-3078405E6B14}">
+<ds:datastoreItem xmlns:ds="http://schemas.openxmlformats.org/officeDocument/2006/customXml" ds:itemID="{F9172C44-E403-4E78-B220-831A1C2AD910}">
   <ds:schemaRefs>
     <ds:schemaRef ds:uri="http://schemas.openxmlformats.org/officeDocument/2006/bibliography"/>
   </ds:schemaRefs>

</xml_diff>